<commit_message>
cap nhat ban phan chia cong viec
</commit_message>
<xml_diff>
--- a/Functional Requirements.docx
+++ b/Functional Requirements.docx
@@ -286,7 +286,11 @@
         <w:t>Kitchen</w:t>
       </w:r>
       <w:r>
-        <w:t xml:space="preserve"> (Trọng Hoàng) </w:t>
+        <w:t xml:space="preserve"> (Trọng Hoàng</w:t>
+      </w:r>
+      <w:proofErr w:type="gramStart"/>
+      <w:r>
+        <w:t xml:space="preserve">) </w:t>
       </w:r>
       <w:r>
         <w:rPr>
@@ -294,6 +298,7 @@
         </w:rPr>
         <w:t>:</w:t>
       </w:r>
+      <w:proofErr w:type="gramEnd"/>
     </w:p>
     <w:p>
       <w:pPr>
@@ -360,7 +365,7 @@
         <w:rPr>
           <w:lang w:val="en-US"/>
         </w:rPr>
-        <w:t>Profile</w:t>
+        <w:t>Employees</w:t>
       </w:r>
       <w:r>
         <w:rPr>
@@ -411,7 +416,22 @@
         </w:rPr>
       </w:pPr>
       <w:r>
-        <w:t>.....</w:t>
+        <w:t>Quản lý nhân viên</w:t>
+      </w:r>
+    </w:p>
+    <w:p>
+      <w:pPr>
+        <w:pStyle w:val="ListParagraph"/>
+        <w:numPr>
+          <w:ilvl w:val="0"/>
+          <w:numId w:val="2"/>
+        </w:numPr>
+        <w:rPr>
+          <w:lang w:val="en-US"/>
+        </w:rPr>
+      </w:pPr>
+      <w:r>
+        <w:t>Xem thông tin doanh thu</w:t>
       </w:r>
     </w:p>
     <w:p>
@@ -422,15 +442,401 @@
     </w:p>
     <w:p>
       <w:r>
+        <w:t>Thiết kế Wireframe:</w:t>
+      </w:r>
+    </w:p>
+    <w:tbl>
+      <w:tblPr>
+        <w:tblStyle w:val="TableGrid"/>
+        <w:tblW w:w="0" w:type="auto"/>
+        <w:tblLook w:val="04A0" w:firstRow="1" w:lastRow="0" w:firstColumn="1" w:lastColumn="0" w:noHBand="0" w:noVBand="1"/>
+      </w:tblPr>
+      <w:tblGrid>
+        <w:gridCol w:w="4508"/>
+        <w:gridCol w:w="4508"/>
+      </w:tblGrid>
+      <w:tr>
+        <w:tc>
+          <w:tcPr>
+            <w:tcW w:w="4508" w:type="dxa"/>
+          </w:tcPr>
+          <w:p>
+            <w:r>
+              <w:t>Guest users</w:t>
+            </w:r>
+          </w:p>
+        </w:tc>
+        <w:tc>
+          <w:tcPr>
+            <w:tcW w:w="4508" w:type="dxa"/>
+          </w:tcPr>
+          <w:p>
+            <w:pPr>
+              <w:rPr>
+                <w:lang w:val="en-US"/>
+              </w:rPr>
+            </w:pPr>
+            <w:r>
+              <w:rPr>
+                <w:lang w:val="en-US"/>
+              </w:rPr>
+              <w:t>Employees</w:t>
+            </w:r>
+          </w:p>
+        </w:tc>
+      </w:tr>
+      <w:tr>
+        <w:tc>
+          <w:tcPr>
+            <w:tcW w:w="4508" w:type="dxa"/>
+          </w:tcPr>
+          <w:p>
+            <w:r>
+              <w:t>Xem thực đơn</w:t>
+            </w:r>
+            <w:r>
+              <w:t xml:space="preserve"> </w:t>
+            </w:r>
+            <w:r>
+              <w:t>(</w:t>
+            </w:r>
+            <w:r>
+              <w:rPr>
+                <w:b/>
+                <w:bCs/>
+              </w:rPr>
+              <w:t>Hậu</w:t>
+            </w:r>
+            <w:r>
+              <w:t>)</w:t>
+            </w:r>
+          </w:p>
+        </w:tc>
+        <w:tc>
+          <w:tcPr>
+            <w:tcW w:w="4508" w:type="dxa"/>
+          </w:tcPr>
+          <w:p>
+            <w:r>
+              <w:t>Chỉnh sửa thực đơn (Thêm, xóa, sưa thông tin) (Dành cho quản lý)</w:t>
+            </w:r>
+            <w:r>
+              <w:t xml:space="preserve"> </w:t>
+            </w:r>
+            <w:r>
+              <w:t>(</w:t>
+            </w:r>
+            <w:r>
+              <w:rPr>
+                <w:b/>
+                <w:bCs/>
+              </w:rPr>
+              <w:t>Hậu</w:t>
+            </w:r>
+            <w:r>
+              <w:t>)</w:t>
+            </w:r>
+          </w:p>
+        </w:tc>
+      </w:tr>
+      <w:tr>
+        <w:tc>
+          <w:tcPr>
+            <w:tcW w:w="4508" w:type="dxa"/>
+          </w:tcPr>
+          <w:p>
+            <w:r>
+              <w:t>Chọn món</w:t>
+            </w:r>
+            <w:r>
+              <w:t xml:space="preserve"> (</w:t>
+            </w:r>
+            <w:r>
+              <w:rPr>
+                <w:b/>
+                <w:bCs/>
+              </w:rPr>
+              <w:t>Hậu</w:t>
+            </w:r>
+            <w:r>
+              <w:t>)</w:t>
+            </w:r>
+          </w:p>
+        </w:tc>
+        <w:tc>
+          <w:tcPr>
+            <w:tcW w:w="4508" w:type="dxa"/>
+          </w:tcPr>
+          <w:p>
+            <w:r>
+              <w:t>Log in/ log out</w:t>
+            </w:r>
+            <w:r>
+              <w:t xml:space="preserve"> (</w:t>
+            </w:r>
+            <w:r>
+              <w:rPr>
+                <w:b/>
+                <w:bCs/>
+              </w:rPr>
+              <w:t>Chung Hoàng</w:t>
+            </w:r>
+            <w:r>
+              <w:t>)</w:t>
+            </w:r>
+          </w:p>
+        </w:tc>
+      </w:tr>
+      <w:tr>
+        <w:tc>
+          <w:tcPr>
+            <w:tcW w:w="4508" w:type="dxa"/>
+          </w:tcPr>
+          <w:p>
+            <w:r>
+              <w:t>Thanh toán</w:t>
+            </w:r>
+            <w:r>
+              <w:t xml:space="preserve"> (</w:t>
+            </w:r>
+            <w:r>
+              <w:rPr>
+                <w:b/>
+                <w:bCs/>
+              </w:rPr>
+              <w:t>Huy</w:t>
+            </w:r>
+            <w:r>
+              <w:t>)</w:t>
+            </w:r>
+          </w:p>
+        </w:tc>
+        <w:tc>
+          <w:tcPr>
+            <w:tcW w:w="4508" w:type="dxa"/>
+          </w:tcPr>
+          <w:p>
+            <w:r>
+              <w:t>Xem thông tin cá nhân</w:t>
+            </w:r>
+            <w:r>
+              <w:t xml:space="preserve"> (</w:t>
+            </w:r>
+            <w:r>
+              <w:rPr>
+                <w:b/>
+                <w:bCs/>
+              </w:rPr>
+              <w:t>Chung Hoàng</w:t>
+            </w:r>
+            <w:r>
+              <w:t>)</w:t>
+            </w:r>
+          </w:p>
+        </w:tc>
+      </w:tr>
+      <w:tr>
+        <w:tc>
+          <w:tcPr>
+            <w:tcW w:w="4508" w:type="dxa"/>
+          </w:tcPr>
+          <w:p>
+            <w:r>
+              <w:t>Hủy đơn</w:t>
+            </w:r>
+            <w:r>
+              <w:t xml:space="preserve"> (</w:t>
+            </w:r>
+            <w:r>
+              <w:rPr>
+                <w:b/>
+                <w:bCs/>
+              </w:rPr>
+              <w:t>Huy</w:t>
+            </w:r>
+            <w:r>
+              <w:t>)</w:t>
+            </w:r>
+          </w:p>
+        </w:tc>
+        <w:tc>
+          <w:tcPr>
+            <w:tcW w:w="4508" w:type="dxa"/>
+          </w:tcPr>
+          <w:p>
+            <w:r>
+              <w:t>Chỉnh sửa thông tin nhân viên ( Thêm, xóa, sửa thông tin) (Dành cho quản lý)</w:t>
+            </w:r>
+            <w:r>
+              <w:t xml:space="preserve"> (</w:t>
+            </w:r>
+            <w:r>
+              <w:rPr>
+                <w:b/>
+                <w:bCs/>
+              </w:rPr>
+              <w:t>Chung Hoàng</w:t>
+            </w:r>
+            <w:r>
+              <w:t>)</w:t>
+            </w:r>
+          </w:p>
+        </w:tc>
+      </w:tr>
+      <w:tr>
+        <w:tc>
+          <w:tcPr>
+            <w:tcW w:w="4508" w:type="dxa"/>
+          </w:tcPr>
+          <w:p/>
+        </w:tc>
+        <w:tc>
+          <w:tcPr>
+            <w:tcW w:w="4508" w:type="dxa"/>
+          </w:tcPr>
+          <w:p>
+            <w:r>
+              <w:t xml:space="preserve">Xem </w:t>
+            </w:r>
+            <w:r>
+              <w:t>thông tin</w:t>
+            </w:r>
+            <w:r>
+              <w:t xml:space="preserve"> </w:t>
+            </w:r>
+            <w:r>
+              <w:t>doanh thu</w:t>
+            </w:r>
+            <w:r>
+              <w:t xml:space="preserve"> (Dành cho quản lý)</w:t>
+            </w:r>
+            <w:r>
+              <w:t xml:space="preserve"> (</w:t>
+            </w:r>
+            <w:r>
+              <w:rPr>
+                <w:b/>
+                <w:bCs/>
+              </w:rPr>
+              <w:t>Bình</w:t>
+            </w:r>
+            <w:r>
+              <w:t>)</w:t>
+            </w:r>
+          </w:p>
+        </w:tc>
+      </w:tr>
+      <w:tr>
+        <w:tc>
+          <w:tcPr>
+            <w:tcW w:w="4508" w:type="dxa"/>
+          </w:tcPr>
+          <w:p/>
+        </w:tc>
+        <w:tc>
+          <w:tcPr>
+            <w:tcW w:w="4508" w:type="dxa"/>
+          </w:tcPr>
+          <w:p>
+            <w:r>
+              <w:t>Chuẩn bị món ăn (đầu bếp)</w:t>
+            </w:r>
+            <w:r>
+              <w:t xml:space="preserve"> (</w:t>
+            </w:r>
+            <w:r>
+              <w:rPr>
+                <w:b/>
+                <w:bCs/>
+              </w:rPr>
+              <w:t>Trọng Hoàng</w:t>
+            </w:r>
+            <w:r>
+              <w:t>)</w:t>
+            </w:r>
+          </w:p>
+        </w:tc>
+      </w:tr>
+      <w:tr>
+        <w:tc>
+          <w:tcPr>
+            <w:tcW w:w="4508" w:type="dxa"/>
+          </w:tcPr>
+          <w:p/>
+        </w:tc>
+        <w:tc>
+          <w:tcPr>
+            <w:tcW w:w="4508" w:type="dxa"/>
+          </w:tcPr>
+          <w:p/>
+        </w:tc>
+      </w:tr>
+      <w:tr>
+        <w:tc>
+          <w:tcPr>
+            <w:tcW w:w="4508" w:type="dxa"/>
+          </w:tcPr>
+          <w:p/>
+        </w:tc>
+        <w:tc>
+          <w:tcPr>
+            <w:tcW w:w="4508" w:type="dxa"/>
+          </w:tcPr>
+          <w:p/>
+        </w:tc>
+      </w:tr>
+      <w:tr>
+        <w:tc>
+          <w:tcPr>
+            <w:tcW w:w="4508" w:type="dxa"/>
+          </w:tcPr>
+          <w:p/>
+        </w:tc>
+        <w:tc>
+          <w:tcPr>
+            <w:tcW w:w="4508" w:type="dxa"/>
+          </w:tcPr>
+          <w:p/>
+        </w:tc>
+      </w:tr>
+      <w:tr>
+        <w:tc>
+          <w:tcPr>
+            <w:tcW w:w="4508" w:type="dxa"/>
+          </w:tcPr>
+          <w:p/>
+        </w:tc>
+        <w:tc>
+          <w:tcPr>
+            <w:tcW w:w="4508" w:type="dxa"/>
+          </w:tcPr>
+          <w:p/>
+        </w:tc>
+      </w:tr>
+      <w:tr>
+        <w:tc>
+          <w:tcPr>
+            <w:tcW w:w="4508" w:type="dxa"/>
+          </w:tcPr>
+          <w:p/>
+        </w:tc>
+        <w:tc>
+          <w:tcPr>
+            <w:tcW w:w="4508" w:type="dxa"/>
+          </w:tcPr>
+          <w:p/>
+        </w:tc>
+      </w:tr>
+    </w:tbl>
+    <w:p/>
+    <w:p>
+      <w:r>
         <w:t>Màu: #A7F2EB</w:t>
       </w:r>
     </w:p>
     <w:p>
       <w:r>
-        <w:t>Wireframe tool: wirefram.</w:t>
-      </w:r>
-      <w:r>
-        <w:t>cc</w:t>
+        <w:t>Wireframe tool: wirefram.cc</w:t>
       </w:r>
     </w:p>
     <w:p>
@@ -1126,6 +1532,25 @@
       <w:contextualSpacing/>
     </w:pPr>
   </w:style>
+  <w:style w:type="table" w:styleId="TableGrid">
+    <w:name w:val="Table Grid"/>
+    <w:basedOn w:val="TableNormal"/>
+    <w:uiPriority w:val="39"/>
+    <w:rsid w:val="00541DC5"/>
+    <w:pPr>
+      <w:spacing w:after="0" w:line="240" w:lineRule="auto"/>
+    </w:pPr>
+    <w:tblPr>
+      <w:tblBorders>
+        <w:top w:val="single" w:sz="4" w:space="0" w:color="auto"/>
+        <w:left w:val="single" w:sz="4" w:space="0" w:color="auto"/>
+        <w:bottom w:val="single" w:sz="4" w:space="0" w:color="auto"/>
+        <w:right w:val="single" w:sz="4" w:space="0" w:color="auto"/>
+        <w:insideH w:val="single" w:sz="4" w:space="0" w:color="auto"/>
+        <w:insideV w:val="single" w:sz="4" w:space="0" w:color="auto"/>
+      </w:tblBorders>
+    </w:tblPr>
+  </w:style>
 </w:styles>
 </file>
 

</xml_diff>